<commit_message>
data auto fill for aadhar
</commit_message>
<xml_diff>
--- a/public/docs/PartnerServiceAgreementInd.docx
+++ b/public/docs/PartnerServiceAgreementInd.docx
@@ -123,6 +123,7 @@
         </w:rPr>
         <w:t xml:space="preserve"> {</w:t>
       </w:r>
+      <w:proofErr w:type="spellStart"/>
       <w:r>
         <w:rPr>
           <w:rFonts w:ascii="AppleSystemUIFont" w:hAnsi="AppleSystemUIFont" w:cs="AppleSystemUIFont"/>
@@ -133,6 +134,7 @@
         </w:rPr>
         <w:t>formattedDate</w:t>
       </w:r>
+      <w:proofErr w:type="spellEnd"/>
       <w:r>
         <w:rPr>
           <w:rFonts w:ascii="Times New Roman" w:hAnsi="Times New Roman" w:cs="Times New Roman"/>
@@ -383,6 +385,7 @@
         </w:rPr>
         <w:t>{</w:t>
       </w:r>
+      <w:proofErr w:type="spellStart"/>
       <w:r>
         <w:rPr>
           <w:rFonts w:ascii="AppleSystemUIFont" w:hAnsi="AppleSystemUIFont" w:cs="AppleSystemUIFont"/>
@@ -391,6 +394,7 @@
         </w:rPr>
         <w:t>contact_person_name</w:t>
       </w:r>
+      <w:proofErr w:type="spellEnd"/>
       <w:r>
         <w:rPr>
           <w:rFonts w:ascii="Times New Roman" w:hAnsi="Times New Roman"/>
@@ -411,27 +415,40 @@
       <w:r>
         <w:rPr>
           <w:rFonts w:ascii="Times New Roman" w:hAnsi="Times New Roman"/>
-          <w:b/>
-          <w:bCs/>
           <w:color w:val="000000" w:themeColor="text1"/>
-          <w:highlight w:val="lightGray"/>
-        </w:rPr>
-        <w:t>[●]</w:t>
-      </w:r>
-      <w:r>
-        <w:rPr>
-          <w:rFonts w:ascii="Times New Roman" w:hAnsi="Times New Roman"/>
-          <w:b/>
-          <w:bCs/>
-          <w:color w:val="000000" w:themeColor="text1"/>
-        </w:rPr>
-        <w:t xml:space="preserve">, </w:t>
-      </w:r>
+        </w:rPr>
+        <w:t>{</w:t>
+      </w:r>
+      <w:proofErr w:type="spellStart"/>
       <w:r>
         <w:rPr>
           <w:rFonts w:ascii="Times New Roman" w:hAnsi="Times New Roman"/>
           <w:color w:val="000000" w:themeColor="text1"/>
         </w:rPr>
+        <w:t>careOf</w:t>
+      </w:r>
+      <w:proofErr w:type="spellEnd"/>
+      <w:r>
+        <w:rPr>
+          <w:rFonts w:ascii="Times New Roman" w:hAnsi="Times New Roman"/>
+          <w:color w:val="000000" w:themeColor="text1"/>
+        </w:rPr>
+        <w:t>}</w:t>
+      </w:r>
+      <w:r>
+        <w:rPr>
+          <w:rFonts w:ascii="Times New Roman" w:hAnsi="Times New Roman"/>
+          <w:b/>
+          <w:bCs/>
+          <w:color w:val="000000" w:themeColor="text1"/>
+        </w:rPr>
+        <w:t xml:space="preserve">, </w:t>
+      </w:r>
+      <w:r>
+        <w:rPr>
+          <w:rFonts w:ascii="Times New Roman" w:hAnsi="Times New Roman"/>
+          <w:color w:val="000000" w:themeColor="text1"/>
+        </w:rPr>
         <w:t>aged about</w:t>
       </w:r>
       <w:r>
@@ -449,9 +466,8 @@
           <w:b/>
           <w:bCs/>
           <w:color w:val="000000" w:themeColor="text1"/>
-          <w:highlight w:val="lightGray"/>
-        </w:rPr>
-        <w:t>[●]</w:t>
+        </w:rPr>
+        <w:t>{age}</w:t>
       </w:r>
       <w:r>
         <w:rPr>
@@ -2239,7 +2255,23 @@
           <w:rFonts w:ascii="Times New Roman" w:hAnsi="Times New Roman" w:cs="Times New Roman"/>
           <w:bCs/>
         </w:rPr>
-        <w:t xml:space="preserve"> promptly inform the Partner of the GST and other taxes collected and withheld on its behalf, enabling the Partner to fulfill its tax and regulatory obligations arising from sales conducted through the Platform.</w:t>
+        <w:t xml:space="preserve"> promptly inform the Partner of the GST and other taxes collected and withheld on its behalf, enabling the Partner to </w:t>
+      </w:r>
+      <w:proofErr w:type="spellStart"/>
+      <w:r>
+        <w:rPr>
+          <w:rFonts w:ascii="Times New Roman" w:hAnsi="Times New Roman" w:cs="Times New Roman"/>
+          <w:bCs/>
+        </w:rPr>
+        <w:t>fulfill</w:t>
+      </w:r>
+      <w:proofErr w:type="spellEnd"/>
+      <w:r>
+        <w:rPr>
+          <w:rFonts w:ascii="Times New Roman" w:hAnsi="Times New Roman" w:cs="Times New Roman"/>
+          <w:bCs/>
+        </w:rPr>
+        <w:t xml:space="preserve"> its tax and regulatory obligations arising from sales conducted through the Platform.</w:t>
       </w:r>
     </w:p>
     <w:p>
@@ -3510,7 +3542,25 @@
           <w:bCs/>
           <w:iCs/>
         </w:rPr>
-        <w:t xml:space="preserve">”) howsoever arising from or in connection with or on account of any breach or non-fulfilment of any of Partner’s obligations, warranties, representations or undertakings or any terms and conditions of this Agreement or non-performance of any of its obligations under this Agreement to the satisfaction of the Company, including but not limited to (i) Claim(s) for any infringement of any intellectual property rights or any other rights of any third party; (ii) Claim(s) arising out of </w:t>
+        <w:t>”) howsoever arising from or in connection with or on account of any breach or non-fulfilment of any of Partner’s obligations, warranties, representations or undertakings or any terms and conditions of this Agreement or non-performance of any of its obligations under this Agreement to the satisfaction of the Company, including but not limited to (</w:t>
+      </w:r>
+      <w:proofErr w:type="spellStart"/>
+      <w:r>
+        <w:rPr>
+          <w:rFonts w:ascii="Times New Roman" w:hAnsi="Times New Roman" w:cs="Times New Roman"/>
+          <w:bCs/>
+          <w:iCs/>
+        </w:rPr>
+        <w:t>i</w:t>
+      </w:r>
+      <w:proofErr w:type="spellEnd"/>
+      <w:r>
+        <w:rPr>
+          <w:rFonts w:ascii="Times New Roman" w:hAnsi="Times New Roman" w:cs="Times New Roman"/>
+          <w:bCs/>
+          <w:iCs/>
+        </w:rPr>
+        <w:t xml:space="preserve">) Claim(s) for any infringement of any intellectual property rights or any other rights of any third party; (ii) Claim(s) arising out of </w:t>
       </w:r>
       <w:r>
         <w:rPr>
@@ -4168,7 +4218,27 @@
           <w:iCs/>
           <w:lang w:val="en-US"/>
         </w:rPr>
-        <w:t xml:space="preserve">The Parties understand and hereby accept that, unless otherwise specified herein, each Party whilst performing its duties and obligations under this Agreement is at all times acting and performing as an </w:t>
+        <w:t xml:space="preserve">The Parties understand and hereby accept that, unless otherwise specified herein, each Party whilst performing its duties and obligations under this Agreement </w:t>
+      </w:r>
+      <w:proofErr w:type="gramStart"/>
+      <w:r>
+        <w:rPr>
+          <w:rFonts w:ascii="Times New Roman" w:hAnsi="Times New Roman" w:cs="Times New Roman"/>
+          <w:bCs/>
+          <w:iCs/>
+          <w:lang w:val="en-US"/>
+        </w:rPr>
+        <w:t>is at all times</w:t>
+      </w:r>
+      <w:proofErr w:type="gramEnd"/>
+      <w:r>
+        <w:rPr>
+          <w:rFonts w:ascii="Times New Roman" w:hAnsi="Times New Roman" w:cs="Times New Roman"/>
+          <w:bCs/>
+          <w:iCs/>
+          <w:lang w:val="en-US"/>
+        </w:rPr>
+        <w:t xml:space="preserve"> acting and performing as an </w:t>
       </w:r>
       <w:r>
         <w:rPr>
@@ -4545,6 +4615,7 @@
         </w:rPr>
         <w:t>{</w:t>
       </w:r>
+      <w:proofErr w:type="spellStart"/>
       <w:r>
         <w:rPr>
           <w:rFonts w:ascii="AppleSystemUIFont" w:hAnsi="AppleSystemUIFont" w:cs="AppleSystemUIFont"/>
@@ -4555,6 +4626,7 @@
         </w:rPr>
         <w:t>contact_person_email</w:t>
       </w:r>
+      <w:proofErr w:type="spellEnd"/>
       <w:r>
         <w:rPr>
           <w:rFonts w:ascii="Times New Roman" w:hAnsi="Times New Roman" w:cs="Times New Roman"/>
@@ -4965,7 +5037,27 @@
           <w:iCs/>
           <w:lang w:val="en-US"/>
         </w:rPr>
-        <w:t xml:space="preserve"> This Agreement and its attached annexures constitute the entire agreement between the Parties and supersede any and all previous representations, understandings, or agreements between the Parties as to the subject matter hereof. This Agreement may only be amended by an instrument in writing signed by the Parties. </w:t>
+        <w:t xml:space="preserve"> This Agreement and its attached annexures constitute the entire agreement between the Parties and supersede </w:t>
+      </w:r>
+      <w:proofErr w:type="gramStart"/>
+      <w:r>
+        <w:rPr>
+          <w:rFonts w:ascii="Times New Roman" w:hAnsi="Times New Roman" w:cs="Times New Roman"/>
+          <w:bCs/>
+          <w:iCs/>
+          <w:lang w:val="en-US"/>
+        </w:rPr>
+        <w:t>any and all</w:t>
+      </w:r>
+      <w:proofErr w:type="gramEnd"/>
+      <w:r>
+        <w:rPr>
+          <w:rFonts w:ascii="Times New Roman" w:hAnsi="Times New Roman" w:cs="Times New Roman"/>
+          <w:bCs/>
+          <w:iCs/>
+          <w:lang w:val="en-US"/>
+        </w:rPr>
+        <w:t xml:space="preserve"> previous representations, understandings, or agreements between the Parties as to the subject matter hereof. This Agreement may only be amended by an instrument in writing signed by the Parties. </w:t>
       </w:r>
     </w:p>
     <w:p>
@@ -5243,6 +5335,7 @@
               </w:rPr>
               <w:t>{</w:t>
             </w:r>
+            <w:proofErr w:type="spellStart"/>
             <w:r>
               <w:rPr>
                 <w:rFonts w:ascii="AppleSystemUIFont" w:hAnsi="AppleSystemUIFont" w:cs="AppleSystemUIFont"/>
@@ -5252,6 +5345,7 @@
               </w:rPr>
               <w:t>contact_person_name</w:t>
             </w:r>
+            <w:proofErr w:type="spellEnd"/>
             <w:r>
               <w:rPr>
                 <w:rFonts w:ascii="Times New Roman" w:hAnsi="Times New Roman" w:cs="Times New Roman"/>
@@ -5377,6 +5471,7 @@
               </w:rPr>
               <w:t>{</w:t>
             </w:r>
+            <w:proofErr w:type="spellStart"/>
             <w:r>
               <w:rPr>
                 <w:rFonts w:ascii="AppleSystemUIFont" w:hAnsi="AppleSystemUIFont" w:cs="AppleSystemUIFont"/>
@@ -5386,6 +5481,7 @@
               </w:rPr>
               <w:t>contact_person_name</w:t>
             </w:r>
+            <w:proofErr w:type="spellEnd"/>
             <w:r>
               <w:rPr>
                 <w:rFonts w:ascii="Times New Roman" w:hAnsi="Times New Roman" w:cs="Times New Roman"/>
@@ -5810,7 +5906,21 @@
         <w:rPr>
           <w:rFonts w:ascii="Times New Roman" w:hAnsi="Times New Roman" w:cs="Times New Roman"/>
         </w:rPr>
-        <w:t xml:space="preserve">” means, with respect to each Partner’s Product(s), the following (including to the extent expressly required under Company Policies): (i) Partner’s Product description (name, product brief and actual product image); (ii) Stock Keeping Unit (SKU) and other identifying information as Company may reasonably request; (iii) information regarding in-stock status and availability, shipping limitations or requirements; (iv) categorisation within each Company product category and browse structure are prescribed by Company from time to time; (v) digitised image that accurately depicts only the Partner’s Product and does not include any additional logos, text or other markings; (vi) any text, disclaimers, warning, notices, labels, or other Content required by Applicable Law to be displayed in connection with the offer, merchandising, advertising or sale of the Partner’s Product; (viii) brand; (ix) model; (x) product dimension; (xi) weight; (xii) a delimited list of technical specifications; (xiii) SKU and UPC numbers (and other identifying information as Company may reasonably request) for accessories related to the Partner’s Product that are available with the </w:t>
+        <w:t>” means, with respect to each Partner’s Product(s), the following (including to the extent expressly required under Company Policies): (</w:t>
+      </w:r>
+      <w:proofErr w:type="spellStart"/>
+      <w:r>
+        <w:rPr>
+          <w:rFonts w:ascii="Times New Roman" w:hAnsi="Times New Roman" w:cs="Times New Roman"/>
+        </w:rPr>
+        <w:t>i</w:t>
+      </w:r>
+      <w:proofErr w:type="spellEnd"/>
+      <w:r>
+        <w:rPr>
+          <w:rFonts w:ascii="Times New Roman" w:hAnsi="Times New Roman" w:cs="Times New Roman"/>
+        </w:rPr>
+        <w:t xml:space="preserve">) Partner’s Product description (name, product brief and actual product image); (ii) Stock Keeping Unit (SKU) and other identifying information as Company may reasonably request; (iii) information regarding in-stock status and availability, shipping limitations or requirements; (iv) categorisation within each Company product category and browse structure are prescribed by Company from time to time; (v) digitised image that accurately depicts only the Partner’s Product and does not include any additional logos, text or other markings; (vi) any text, disclaimers, warning, notices, labels, or other Content required by Applicable Law to be displayed in connection with the offer, merchandising, advertising or sale of the Partner’s Product; (viii) brand; (ix) model; (x) product dimension; (xi) weight; (xii) a delimited list of technical specifications; (xiii) SKU and UPC numbers (and other identifying information as Company may reasonably request) for accessories related to the Partner’s Product that are available with the </w:t>
       </w:r>
       <w:r>
         <w:rPr>
@@ -6804,15 +6914,10 @@
           <w:color w:val="000000"/>
           <w:lang w:val="en-GB"/>
         </w:rPr>
-        <w:t>The Partner acknowledges and agrees that under option (i), the final selling price displayed to the Customer will comprise the Partner’s selling price and the Company’s Service Fees.</w:t>
-      </w:r>
-    </w:p>
-    <w:p>
-      <w:pPr>
-        <w:pStyle w:val="ListParagraph"/>
-        <w:spacing w:after="0" w:line="276" w:lineRule="auto"/>
-        <w:ind w:left="1854"/>
-        <w:jc w:val="both"/>
+        <w:t>The Partner acknowledges and agrees that under option (</w:t>
+      </w:r>
+      <w:proofErr w:type="spellStart"/>
+      <w:r>
         <w:rPr>
           <w:rFonts w:ascii="Times New Roman" w:hAnsi="Times New Roman" w:cs="Times New Roman"/>
           <w:bCs/>
@@ -6820,6 +6925,33 @@
           <w:color w:val="000000"/>
           <w:lang w:val="en-GB"/>
         </w:rPr>
+        <w:t>i</w:t>
+      </w:r>
+      <w:proofErr w:type="spellEnd"/>
+      <w:r>
+        <w:rPr>
+          <w:rFonts w:ascii="Times New Roman" w:hAnsi="Times New Roman" w:cs="Times New Roman"/>
+          <w:bCs/>
+          <w:iCs/>
+          <w:color w:val="000000"/>
+          <w:lang w:val="en-GB"/>
+        </w:rPr>
+        <w:t>), the final selling price displayed to the Customer will comprise the Partner’s selling price and the Company’s Service Fees.</w:t>
+      </w:r>
+    </w:p>
+    <w:p>
+      <w:pPr>
+        <w:pStyle w:val="ListParagraph"/>
+        <w:spacing w:after="0" w:line="276" w:lineRule="auto"/>
+        <w:ind w:left="1854"/>
+        <w:jc w:val="both"/>
+        <w:rPr>
+          <w:rFonts w:ascii="Times New Roman" w:hAnsi="Times New Roman" w:cs="Times New Roman"/>
+          <w:bCs/>
+          <w:iCs/>
+          <w:color w:val="000000"/>
+          <w:lang w:val="en-GB"/>
+        </w:rPr>
       </w:pPr>
     </w:p>
     <w:p>
@@ -7432,7 +7564,25 @@
           <w:bCs/>
           <w:lang w:val="en-US"/>
         </w:rPr>
-        <w:t>hallan as proof of payment to the Company. Additionally, the Company shall withhold applicable Tax Collected at Source (TCS) or Tax Deducted at Source (TDS) as required by the Applicable Laws from the Partner, and the necessary returns for the TCS or TDS withholding will be made available to the Partner as per Applicable Laws.</w:t>
+        <w:t>hallan as proof of payment to the Company. Additionally, the Company shall withhold applicable Tax Collected at Source (TCS</w:t>
+      </w:r>
+      <w:proofErr w:type="gramStart"/>
+      <w:r>
+        <w:rPr>
+          <w:rFonts w:ascii="Times New Roman" w:hAnsi="Times New Roman" w:cs="Times New Roman"/>
+          <w:bCs/>
+          <w:lang w:val="en-US"/>
+        </w:rPr>
+        <w:t>)</w:t>
+      </w:r>
+      <w:proofErr w:type="gramEnd"/>
+      <w:r>
+        <w:rPr>
+          <w:rFonts w:ascii="Times New Roman" w:hAnsi="Times New Roman" w:cs="Times New Roman"/>
+          <w:bCs/>
+          <w:lang w:val="en-US"/>
+        </w:rPr>
+        <w:t xml:space="preserve"> or Tax Deducted at Source (TDS) as required by the Applicable Laws from the Partner, and the necessary returns for the TCS or TDS withholding will be made available to the Partner as per Applicable Laws.</w:t>
       </w:r>
     </w:p>
     <w:p>
@@ -7552,7 +7702,25 @@
           <w:bCs/>
           <w:lang w:val="en-US"/>
         </w:rPr>
-        <w:t>Invoices shall include the following details: (i) Partner’s legal business name and contact information; (ii) Company’s legal business name and contact information (iii) Unique invoice number for reference (iv) Invoice issue date (v) Detailed description of the Partner</w:t>
+        <w:t>Invoices shall include the following details: (</w:t>
+      </w:r>
+      <w:proofErr w:type="spellStart"/>
+      <w:r>
+        <w:rPr>
+          <w:rFonts w:ascii="Times New Roman" w:hAnsi="Times New Roman" w:cs="Times New Roman"/>
+          <w:bCs/>
+          <w:lang w:val="en-US"/>
+        </w:rPr>
+        <w:t>i</w:t>
+      </w:r>
+      <w:proofErr w:type="spellEnd"/>
+      <w:r>
+        <w:rPr>
+          <w:rFonts w:ascii="Times New Roman" w:hAnsi="Times New Roman" w:cs="Times New Roman"/>
+          <w:bCs/>
+          <w:lang w:val="en-US"/>
+        </w:rPr>
+        <w:t>) Partner’s legal business name and contact information; (ii) Company’s legal business name and contact information (iii) Unique invoice number for reference (iv) Invoice issue date (v) Detailed description of the Partner</w:t>
       </w:r>
       <w:r>
         <w:rPr>
@@ -7757,7 +7925,25 @@
           <w:bCs/>
           <w:lang w:val="en-US"/>
         </w:rPr>
-        <w:t>Notwithstanding anything to the contrary contained in this Agreement, it is hereby clarified that the liability of the Company to pay to the Partner shall arise only (i) for payments actually received by the Company from the Customer for a particular Order; (ii) for the Partner’s Products successfully delivered to the Customer without a return, refund or exchange request being placed in relation to that particular Order; and (iii) after the return, refund, exchange and cancellation window for the respective Order transaction is closed.</w:t>
+        <w:t>Notwithstanding anything to the contrary contained in this Agreement, it is hereby clarified that the liability of the Company to pay to the Partner shall arise only (</w:t>
+      </w:r>
+      <w:proofErr w:type="spellStart"/>
+      <w:r>
+        <w:rPr>
+          <w:rFonts w:ascii="Times New Roman" w:hAnsi="Times New Roman" w:cs="Times New Roman"/>
+          <w:bCs/>
+          <w:lang w:val="en-US"/>
+        </w:rPr>
+        <w:t>i</w:t>
+      </w:r>
+      <w:proofErr w:type="spellEnd"/>
+      <w:r>
+        <w:rPr>
+          <w:rFonts w:ascii="Times New Roman" w:hAnsi="Times New Roman" w:cs="Times New Roman"/>
+          <w:bCs/>
+          <w:lang w:val="en-US"/>
+        </w:rPr>
+        <w:t>) for payments actually received by the Company from the Customer for a particular Order; (ii) for the Partner’s Products successfully delivered to the Customer without a return, refund or exchange request being placed in relation to that particular Order; and (iii) after the return, refund, exchange and cancellation window for the respective Order transaction is closed.</w:t>
       </w:r>
     </w:p>
     <w:p>
@@ -7873,6 +8059,7 @@
         </w:rPr>
         <w:t>{</w:t>
       </w:r>
+      <w:proofErr w:type="spellStart"/>
       <w:r>
         <w:rPr>
           <w:rFonts w:ascii="AppleSystemUIFont" w:hAnsi="AppleSystemUIFont" w:cs="AppleSystemUIFont"/>
@@ -7883,6 +8070,7 @@
         </w:rPr>
         <w:t>account_holder_name</w:t>
       </w:r>
+      <w:proofErr w:type="spellEnd"/>
       <w:r>
         <w:rPr>
           <w:rFonts w:ascii="Times New Roman" w:hAnsi="Times New Roman" w:cs="Times New Roman"/>
@@ -7911,6 +8099,7 @@
         </w:rPr>
         <w:t>{</w:t>
       </w:r>
+      <w:proofErr w:type="spellStart"/>
       <w:r>
         <w:rPr>
           <w:rFonts w:ascii="AppleSystemUIFont" w:hAnsi="AppleSystemUIFont" w:cs="AppleSystemUIFont"/>
@@ -7921,6 +8110,7 @@
         </w:rPr>
         <w:t>bank_account_number</w:t>
       </w:r>
+      <w:proofErr w:type="spellEnd"/>
       <w:r>
         <w:rPr>
           <w:rFonts w:ascii="Times New Roman" w:hAnsi="Times New Roman" w:cs="Times New Roman"/>
@@ -7949,6 +8139,7 @@
         </w:rPr>
         <w:t>{</w:t>
       </w:r>
+      <w:proofErr w:type="spellStart"/>
       <w:r>
         <w:rPr>
           <w:rFonts w:ascii="AppleSystemUIFont" w:hAnsi="AppleSystemUIFont" w:cs="AppleSystemUIFont"/>
@@ -7959,6 +8150,7 @@
         </w:rPr>
         <w:t>bank_account_type</w:t>
       </w:r>
+      <w:proofErr w:type="spellEnd"/>
       <w:r>
         <w:rPr>
           <w:rFonts w:ascii="Times New Roman" w:hAnsi="Times New Roman" w:cs="Times New Roman"/>
@@ -7987,6 +8179,7 @@
         </w:rPr>
         <w:t>{</w:t>
       </w:r>
+      <w:proofErr w:type="spellStart"/>
       <w:r>
         <w:rPr>
           <w:rFonts w:ascii="AppleSystemUIFont" w:hAnsi="AppleSystemUIFont" w:cs="AppleSystemUIFont"/>
@@ -7997,6 +8190,7 @@
         </w:rPr>
         <w:t>bank_name</w:t>
       </w:r>
+      <w:proofErr w:type="spellEnd"/>
       <w:r>
         <w:rPr>
           <w:rFonts w:ascii="Times New Roman" w:hAnsi="Times New Roman" w:cs="Times New Roman"/>
@@ -8025,6 +8219,7 @@
         </w:rPr>
         <w:t>{</w:t>
       </w:r>
+      <w:proofErr w:type="spellStart"/>
       <w:r>
         <w:rPr>
           <w:rFonts w:ascii="AppleSystemUIFont" w:hAnsi="AppleSystemUIFont" w:cs="AppleSystemUIFont"/>
@@ -8035,6 +8230,7 @@
         </w:rPr>
         <w:t>bank_ifsc</w:t>
       </w:r>
+      <w:proofErr w:type="spellEnd"/>
       <w:r>
         <w:rPr>
           <w:rFonts w:ascii="Times New Roman" w:hAnsi="Times New Roman" w:cs="Times New Roman"/>
@@ -8429,8 +8625,18 @@
           <w:bCs/>
           <w:lang w:val="en-US"/>
         </w:rPr>
-        <w:t>do not correspond with the Product Information including description, price, quality and quantity as stated in the Order against those Partner’s Products;</w:t>
-      </w:r>
+        <w:t xml:space="preserve">do not correspond with the Product Information including description, price, quality and quantity as stated in the Order against those Partner’s </w:t>
+      </w:r>
+      <w:proofErr w:type="gramStart"/>
+      <w:r>
+        <w:rPr>
+          <w:rFonts w:ascii="Times New Roman" w:hAnsi="Times New Roman" w:cs="Times New Roman"/>
+          <w:bCs/>
+          <w:lang w:val="en-US"/>
+        </w:rPr>
+        <w:t>Products;</w:t>
+      </w:r>
+      <w:proofErr w:type="gramEnd"/>
     </w:p>
     <w:p>
       <w:pPr>
@@ -8454,7 +8660,43 @@
           <w:bCs/>
           <w:lang w:val="en-US"/>
         </w:rPr>
-        <w:t xml:space="preserve">are counterfeit, copied, plagiarised, pirated, fake, spurious, defective in nature, damaged, are of lower quality; </w:t>
+        <w:t xml:space="preserve">are counterfeit, copied, </w:t>
+      </w:r>
+      <w:proofErr w:type="spellStart"/>
+      <w:r>
+        <w:rPr>
+          <w:rFonts w:ascii="Times New Roman" w:hAnsi="Times New Roman" w:cs="Times New Roman"/>
+          <w:bCs/>
+          <w:lang w:val="en-US"/>
+        </w:rPr>
+        <w:t>plagiarised</w:t>
+      </w:r>
+      <w:proofErr w:type="spellEnd"/>
+      <w:r>
+        <w:rPr>
+          <w:rFonts w:ascii="Times New Roman" w:hAnsi="Times New Roman" w:cs="Times New Roman"/>
+          <w:bCs/>
+          <w:lang w:val="en-US"/>
+        </w:rPr>
+        <w:t xml:space="preserve">, pirated, fake, spurious, defective in nature, damaged, are of lower </w:t>
+      </w:r>
+      <w:proofErr w:type="gramStart"/>
+      <w:r>
+        <w:rPr>
+          <w:rFonts w:ascii="Times New Roman" w:hAnsi="Times New Roman" w:cs="Times New Roman"/>
+          <w:bCs/>
+          <w:lang w:val="en-US"/>
+        </w:rPr>
+        <w:t>quality;</w:t>
+      </w:r>
+      <w:proofErr w:type="gramEnd"/>
+      <w:r>
+        <w:rPr>
+          <w:rFonts w:ascii="Times New Roman" w:hAnsi="Times New Roman" w:cs="Times New Roman"/>
+          <w:bCs/>
+          <w:lang w:val="en-US"/>
+        </w:rPr>
+        <w:t xml:space="preserve"> </w:t>
       </w:r>
     </w:p>
     <w:p>
@@ -9744,6 +9986,7 @@
         <w:lang w:val="it-IT"/>
       </w:rPr>
     </w:pPr>
+    <w:proofErr w:type="spellStart"/>
     <w:r>
       <w:rPr>
         <w:rFonts w:ascii="DM Sans" w:hAnsi="DM Sans"/>
@@ -9752,7 +9995,18 @@
         <w:spacing w:val="60"/>
         <w:lang w:val="it-IT"/>
       </w:rPr>
-      <w:t xml:space="preserve">Xcellify Private Limited </w:t>
+      <w:t>Xcellify</w:t>
+    </w:r>
+    <w:proofErr w:type="spellEnd"/>
+    <w:r>
+      <w:rPr>
+        <w:rFonts w:ascii="DM Sans" w:hAnsi="DM Sans"/>
+        <w:b/>
+        <w:color w:val="8496B0"/>
+        <w:spacing w:val="60"/>
+        <w:lang w:val="it-IT"/>
+      </w:rPr>
+      <w:t xml:space="preserve"> Private Limited </w:t>
     </w:r>
     <w:r>
       <w:rPr>
@@ -9859,7 +10113,47 @@
         <w:color w:val="323E4F"/>
         <w:lang w:val="it-IT"/>
       </w:rPr>
-      <w:t>RG 601, Purva Riviera, Marathahalli, Bangalore – 560037, Karnataka</w:t>
+      <w:t xml:space="preserve">RG 601, </w:t>
+    </w:r>
+    <w:proofErr w:type="spellStart"/>
+    <w:r>
+      <w:rPr>
+        <w:rFonts w:ascii="DM Sans" w:hAnsi="DM Sans"/>
+        <w:b/>
+        <w:color w:val="323E4F"/>
+        <w:lang w:val="it-IT"/>
+      </w:rPr>
+      <w:t>Purva</w:t>
+    </w:r>
+    <w:proofErr w:type="spellEnd"/>
+    <w:r>
+      <w:rPr>
+        <w:rFonts w:ascii="DM Sans" w:hAnsi="DM Sans"/>
+        <w:b/>
+        <w:color w:val="323E4F"/>
+        <w:lang w:val="it-IT"/>
+      </w:rPr>
+      <w:t xml:space="preserve"> Riviera, </w:t>
+    </w:r>
+    <w:proofErr w:type="spellStart"/>
+    <w:r>
+      <w:rPr>
+        <w:rFonts w:ascii="DM Sans" w:hAnsi="DM Sans"/>
+        <w:b/>
+        <w:color w:val="323E4F"/>
+        <w:lang w:val="it-IT"/>
+      </w:rPr>
+      <w:t>Marathahalli</w:t>
+    </w:r>
+    <w:proofErr w:type="spellEnd"/>
+    <w:r>
+      <w:rPr>
+        <w:rFonts w:ascii="DM Sans" w:hAnsi="DM Sans"/>
+        <w:b/>
+        <w:color w:val="323E4F"/>
+        <w:lang w:val="it-IT"/>
+      </w:rPr>
+      <w:t>, Bangalore – 560037, Karnataka</w:t>
     </w:r>
   </w:p>
   <w:p>
@@ -12211,6 +12505,10 @@
 </file>
 
 <file path=customXml/item1.xml><?xml version="1.0" encoding="utf-8"?>
+<b:Sources xmlns:b="http://schemas.openxmlformats.org/officeDocument/2006/bibliography" xmlns="http://schemas.openxmlformats.org/officeDocument/2006/bibliography" SelectedStyle="\APASixthEditionOfficeOnline.xsl" StyleName="APA" Version="6"/>
+</file>
+
+<file path=customXml/item2.xml><?xml version="1.0" encoding="utf-8"?>
 <?mso-contentType ?>
 <FormTemplates xmlns="http://schemas.microsoft.com/sharepoint/v3/contenttype/forms">
   <Display>DocumentLibraryForm</Display>
@@ -12219,11 +12517,17 @@
 </FormTemplates>
 </file>
 
-<file path=customXml/item2.xml><?xml version="1.0" encoding="utf-8"?>
-<b:Sources xmlns:b="http://schemas.openxmlformats.org/officeDocument/2006/bibliography" xmlns="http://schemas.openxmlformats.org/officeDocument/2006/bibliography" SelectedStyle="\APASixthEditionOfficeOnline.xsl" StyleName="APA" Version="6"/>
+<file path=customXml/item3.xml><?xml version="1.0" encoding="utf-8"?>
+<p:properties xmlns:p="http://schemas.microsoft.com/office/2006/metadata/properties" xmlns:xsi="http://www.w3.org/2001/XMLSchema-instance" xmlns:pc="http://schemas.microsoft.com/office/infopath/2007/PartnerControls">
+  <documentManagement>
+    <lcf76f155ced4ddcb4097134ff3c332f xmlns="4d4a58a8-660f-48b9-b6a6-c4cf8d7ea266">
+      <Terms xmlns="http://schemas.microsoft.com/office/infopath/2007/PartnerControls"/>
+    </lcf76f155ced4ddcb4097134ff3c332f>
+  </documentManagement>
+</p:properties>
 </file>
 
-<file path=customXml/item3.xml><?xml version="1.0" encoding="utf-8"?>
+<file path=customXml/item4.xml><?xml version="1.0" encoding="utf-8"?>
 <ct:contentTypeSchema xmlns:ct="http://schemas.microsoft.com/office/2006/metadata/contentType" xmlns:ma="http://schemas.microsoft.com/office/2006/metadata/properties/metaAttributes" ct:_="" ma:_="" ma:contentTypeName="Document" ma:contentTypeID="0x0101003B7BDFDAB2534C47A96CAD5F5000D1EB" ma:contentTypeVersion="10" ma:contentTypeDescription="Create a new document." ma:contentTypeScope="" ma:versionID="6a83f4d5ac7608961e13da12ebef964f">
   <xsd:schema xmlns:xsd="http://www.w3.org/2001/XMLSchema" xmlns:xs="http://www.w3.org/2001/XMLSchema" xmlns:p="http://schemas.microsoft.com/office/2006/metadata/properties" xmlns:ns2="4d4a58a8-660f-48b9-b6a6-c4cf8d7ea266" targetNamespace="http://schemas.microsoft.com/office/2006/metadata/properties" ma:root="true" ma:fieldsID="1541f6c3b1afacb8f1d217d66a6ee261" ns2:_="">
     <xsd:import namespace="4d4a58a8-660f-48b9-b6a6-c4cf8d7ea266"/>
@@ -12401,17 +12705,15 @@
 </ct:contentTypeSchema>
 </file>
 
-<file path=customXml/item4.xml><?xml version="1.0" encoding="utf-8"?>
-<p:properties xmlns:p="http://schemas.microsoft.com/office/2006/metadata/properties" xmlns:xsi="http://www.w3.org/2001/XMLSchema-instance" xmlns:pc="http://schemas.microsoft.com/office/infopath/2007/PartnerControls">
-  <documentManagement>
-    <lcf76f155ced4ddcb4097134ff3c332f xmlns="4d4a58a8-660f-48b9-b6a6-c4cf8d7ea266">
-      <Terms xmlns="http://schemas.microsoft.com/office/infopath/2007/PartnerControls"/>
-    </lcf76f155ced4ddcb4097134ff3c332f>
-  </documentManagement>
-</p:properties>
+<file path=customXml/itemProps1.xml><?xml version="1.0" encoding="utf-8"?>
+<ds:datastoreItem xmlns:ds="http://schemas.openxmlformats.org/officeDocument/2006/customXml" ds:itemID="{9DBAE642-4581-4FC9-A240-9728C7629001}">
+  <ds:schemaRefs>
+    <ds:schemaRef ds:uri="http://schemas.openxmlformats.org/officeDocument/2006/bibliography"/>
+  </ds:schemaRefs>
+</ds:datastoreItem>
 </file>
 
-<file path=customXml/itemProps1.xml><?xml version="1.0" encoding="utf-8"?>
+<file path=customXml/itemProps2.xml><?xml version="1.0" encoding="utf-8"?>
 <ds:datastoreItem xmlns:ds="http://schemas.openxmlformats.org/officeDocument/2006/customXml" ds:itemID="{D222B068-8827-42C1-B4D3-241A9F1139D6}">
   <ds:schemaRefs>
     <ds:schemaRef ds:uri="http://schemas.microsoft.com/sharepoint/v3/contenttype/forms"/>
@@ -12419,15 +12721,17 @@
 </ds:datastoreItem>
 </file>
 
-<file path=customXml/itemProps2.xml><?xml version="1.0" encoding="utf-8"?>
-<ds:datastoreItem xmlns:ds="http://schemas.openxmlformats.org/officeDocument/2006/customXml" ds:itemID="{9DBAE642-4581-4FC9-A240-9728C7629001}">
+<file path=customXml/itemProps3.xml><?xml version="1.0" encoding="utf-8"?>
+<ds:datastoreItem xmlns:ds="http://schemas.openxmlformats.org/officeDocument/2006/customXml" ds:itemID="{C2517DB6-027A-4126-A08C-CF3AB02CD654}">
   <ds:schemaRefs>
-    <ds:schemaRef ds:uri="http://schemas.openxmlformats.org/officeDocument/2006/bibliography"/>
+    <ds:schemaRef ds:uri="http://schemas.microsoft.com/office/2006/metadata/properties"/>
+    <ds:schemaRef ds:uri="http://schemas.microsoft.com/office/infopath/2007/PartnerControls"/>
+    <ds:schemaRef ds:uri="4d4a58a8-660f-48b9-b6a6-c4cf8d7ea266"/>
   </ds:schemaRefs>
 </ds:datastoreItem>
 </file>
 
-<file path=customXml/itemProps3.xml><?xml version="1.0" encoding="utf-8"?>
+<file path=customXml/itemProps4.xml><?xml version="1.0" encoding="utf-8"?>
 <ds:datastoreItem xmlns:ds="http://schemas.openxmlformats.org/officeDocument/2006/customXml" ds:itemID="{0EB1477A-5393-444F-8142-28604E30927C}">
   <ds:schemaRefs>
     <ds:schemaRef ds:uri="http://schemas.microsoft.com/office/2006/metadata/contentType"/>
@@ -12443,14 +12747,4 @@
     <ds:schemaRef ds:uri="http://schemas.microsoft.com/internal/obd"/>
   </ds:schemaRefs>
 </ds:datastoreItem>
-</file>
-
-<file path=customXml/itemProps4.xml><?xml version="1.0" encoding="utf-8"?>
-<ds:datastoreItem xmlns:ds="http://schemas.openxmlformats.org/officeDocument/2006/customXml" ds:itemID="{C2517DB6-027A-4126-A08C-CF3AB02CD654}">
-  <ds:schemaRefs>
-    <ds:schemaRef ds:uri="http://schemas.microsoft.com/office/2006/metadata/properties"/>
-    <ds:schemaRef ds:uri="http://schemas.microsoft.com/office/infopath/2007/PartnerControls"/>
-    <ds:schemaRef ds:uri="4d4a58a8-660f-48b9-b6a6-c4cf8d7ea266"/>
-  </ds:schemaRefs>
-</ds:datastoreItem>
 </file>
</xml_diff>